<commit_message>
Commite de Ajuste de código
</commit_message>
<xml_diff>
--- a/Documentação/PROJETO-modulo2.docx
+++ b/Documentação/PROJETO-modulo2.docx
@@ -1,6 +1,6 @@
 
 <file path=word/document.xml><?xml version="1.0" encoding="utf-8"?>
-<w:document xmlns:wpc="http://schemas.microsoft.com/office/word/2010/wordprocessingCanvas" xmlns:mc="http://schemas.openxmlformats.org/markup-compatibility/2006" xmlns:o="urn:schemas-microsoft-com:office:office" xmlns:r="http://schemas.openxmlformats.org/officeDocument/2006/relationships" xmlns:m="http://schemas.openxmlformats.org/officeDocument/2006/math" xmlns:v="urn:schemas-microsoft-com:vml" xmlns:wp14="http://schemas.microsoft.com/office/word/2010/wordprocessingDrawing" xmlns:wp="http://schemas.openxmlformats.org/drawingml/2006/wordprocessingDrawing" xmlns:w10="urn:schemas-microsoft-com:office:word" xmlns:w="http://schemas.openxmlformats.org/wordprocessingml/2006/main" xmlns:w14="http://schemas.microsoft.com/office/word/2010/wordml" xmlns:wpg="http://schemas.microsoft.com/office/word/2010/wordprocessingGroup" xmlns:wpi="http://schemas.microsoft.com/office/word/2010/wordprocessingInk" xmlns:wne="http://schemas.microsoft.com/office/word/2006/wordml" xmlns:wps="http://schemas.microsoft.com/office/word/2010/wordprocessingShape" mc:Ignorable="w14 wp14">
+<w:document xmlns:ve="http://schemas.openxmlformats.org/markup-compatibility/2006" xmlns:o="urn:schemas-microsoft-com:office:office" xmlns:r="http://schemas.openxmlformats.org/officeDocument/2006/relationships" xmlns:m="http://schemas.openxmlformats.org/officeDocument/2006/math" xmlns:v="urn:schemas-microsoft-com:vml" xmlns:wp="http://schemas.openxmlformats.org/drawingml/2006/wordprocessingDrawing" xmlns:w10="urn:schemas-microsoft-com:office:word" xmlns:w="http://schemas.openxmlformats.org/wordprocessingml/2006/main" xmlns:wne="http://schemas.microsoft.com/office/word/2006/wordml">
   <w:body>
     <w:p>
       <w:pPr>
@@ -10,7 +10,6 @@
           <w:rFonts w:ascii="Arial" w:hAnsi="Arial" w:cs="Arial"/>
           <w:b/>
           <w:sz w:val="32"/>
-          <w:lang w:val="en-US"/>
         </w:rPr>
       </w:pPr>
       <w:r>
@@ -56,100 +55,86 @@
           <w:rFonts w:ascii="Arial" w:hAnsi="Arial" w:cs="Arial"/>
           <w:b/>
           <w:sz w:val="32"/>
-          <w:lang w:val="en-US"/>
-        </w:rPr>
-        <w:t xml:space="preserve">Carlos Henrique </w:t>
-      </w:r>
-      <w:proofErr w:type="spellStart"/>
-      <w:r>
+        </w:rPr>
+        <w:t>Carlos Henrique Bittencourt Dias</w:t>
+      </w:r>
+    </w:p>
+    <w:p>
+      <w:pPr>
+        <w:spacing w:after="0" w:line="240" w:lineRule="auto"/>
+        <w:jc w:val="center"/>
         <w:rPr>
           <w:rFonts w:ascii="Arial" w:hAnsi="Arial" w:cs="Arial"/>
           <w:b/>
           <w:sz w:val="32"/>
-          <w:lang w:val="en-US"/>
-        </w:rPr>
-        <w:t>Bittencourt</w:t>
-      </w:r>
-      <w:proofErr w:type="spellEnd"/>
+        </w:rPr>
+      </w:pPr>
       <w:r>
         <w:rPr>
           <w:rFonts w:ascii="Arial" w:hAnsi="Arial" w:cs="Arial"/>
           <w:b/>
           <w:sz w:val="32"/>
-          <w:lang w:val="en-US"/>
-        </w:rPr>
-        <w:t xml:space="preserve"> Dias</w:t>
-      </w:r>
-    </w:p>
-    <w:p>
-      <w:pPr>
-        <w:spacing w:after="0" w:line="240" w:lineRule="auto"/>
-        <w:jc w:val="center"/>
+        </w:rPr>
+        <w:t xml:space="preserve">Lucas Bittencourt </w:t>
+      </w:r>
+      <w:r>
         <w:rPr>
           <w:rFonts w:ascii="Arial" w:hAnsi="Arial" w:cs="Arial"/>
           <w:b/>
           <w:sz w:val="32"/>
-          <w:lang w:val="en-US"/>
-        </w:rPr>
-      </w:pPr>
-      <w:r>
+        </w:rPr>
+        <w:t>Inácio</w:t>
+      </w:r>
+    </w:p>
+    <w:p>
+      <w:pPr>
+        <w:spacing w:after="0" w:line="240" w:lineRule="auto"/>
         <w:rPr>
           <w:rFonts w:ascii="Arial" w:hAnsi="Arial" w:cs="Arial"/>
           <w:b/>
           <w:sz w:val="32"/>
-          <w:lang w:val="en-US"/>
-        </w:rPr>
-        <w:t xml:space="preserve">Lucas </w:t>
-      </w:r>
-      <w:proofErr w:type="spellStart"/>
-      <w:r>
+        </w:rPr>
+      </w:pPr>
+    </w:p>
+    <w:p>
+      <w:pPr>
+        <w:spacing w:after="0" w:line="240" w:lineRule="auto"/>
         <w:rPr>
           <w:rFonts w:ascii="Arial" w:hAnsi="Arial" w:cs="Arial"/>
           <w:b/>
           <w:sz w:val="32"/>
-          <w:lang w:val="en-US"/>
-        </w:rPr>
-        <w:t>Bittencourt</w:t>
-      </w:r>
-      <w:proofErr w:type="spellEnd"/>
-      <w:r>
+        </w:rPr>
+      </w:pPr>
+    </w:p>
+    <w:p>
+      <w:pPr>
+        <w:spacing w:after="0" w:line="240" w:lineRule="auto"/>
         <w:rPr>
           <w:rFonts w:ascii="Arial" w:hAnsi="Arial" w:cs="Arial"/>
-          <w:b/>
-          <w:sz w:val="32"/>
-          <w:lang w:val="en-US"/>
-        </w:rPr>
-        <w:t xml:space="preserve"> </w:t>
-      </w:r>
-      <w:r>
+        </w:rPr>
+      </w:pPr>
+    </w:p>
+    <w:p>
+      <w:pPr>
+        <w:spacing w:after="0" w:line="240" w:lineRule="auto"/>
         <w:rPr>
           <w:rFonts w:ascii="Arial" w:hAnsi="Arial" w:cs="Arial"/>
-          <w:b/>
-          <w:sz w:val="32"/>
-          <w:lang w:val="en-US"/>
-        </w:rPr>
-        <w:t>In</w:t>
-      </w:r>
-      <w:r>
+        </w:rPr>
+      </w:pPr>
+    </w:p>
+    <w:p>
+      <w:pPr>
+        <w:spacing w:after="0" w:line="240" w:lineRule="auto"/>
         <w:rPr>
           <w:rFonts w:ascii="Arial" w:hAnsi="Arial" w:cs="Arial"/>
-          <w:b/>
-          <w:sz w:val="32"/>
-          <w:lang w:val="en-US"/>
-        </w:rPr>
-        <w:t>ácio</w:t>
-      </w:r>
-      <w:bookmarkStart w:id="0" w:name="_GoBack"/>
-      <w:bookmarkEnd w:id="0"/>
+        </w:rPr>
+      </w:pPr>
     </w:p>
     <w:p>
       <w:pPr>
         <w:spacing w:after="0" w:line="240" w:lineRule="auto"/>
         <w:rPr>
           <w:rFonts w:ascii="Arial" w:hAnsi="Arial" w:cs="Arial"/>
-          <w:b/>
-          <w:sz w:val="32"/>
-          <w:lang w:val="en-US"/>
         </w:rPr>
       </w:pPr>
     </w:p>
@@ -158,9 +143,6 @@
         <w:spacing w:after="0" w:line="240" w:lineRule="auto"/>
         <w:rPr>
           <w:rFonts w:ascii="Arial" w:hAnsi="Arial" w:cs="Arial"/>
-          <w:b/>
-          <w:sz w:val="32"/>
-          <w:lang w:val="en-US"/>
         </w:rPr>
       </w:pPr>
     </w:p>
@@ -169,7 +151,6 @@
         <w:spacing w:after="0" w:line="240" w:lineRule="auto"/>
         <w:rPr>
           <w:rFonts w:ascii="Arial" w:hAnsi="Arial" w:cs="Arial"/>
-          <w:lang w:val="en-US"/>
         </w:rPr>
       </w:pPr>
     </w:p>
@@ -178,7 +159,6 @@
         <w:spacing w:after="0" w:line="240" w:lineRule="auto"/>
         <w:rPr>
           <w:rFonts w:ascii="Arial" w:hAnsi="Arial" w:cs="Arial"/>
-          <w:lang w:val="en-US"/>
         </w:rPr>
       </w:pPr>
     </w:p>
@@ -187,7 +167,6 @@
         <w:spacing w:after="0" w:line="240" w:lineRule="auto"/>
         <w:rPr>
           <w:rFonts w:ascii="Arial" w:hAnsi="Arial" w:cs="Arial"/>
-          <w:lang w:val="en-US"/>
         </w:rPr>
       </w:pPr>
     </w:p>
@@ -196,7 +175,6 @@
         <w:spacing w:after="0" w:line="240" w:lineRule="auto"/>
         <w:rPr>
           <w:rFonts w:ascii="Arial" w:hAnsi="Arial" w:cs="Arial"/>
-          <w:lang w:val="en-US"/>
         </w:rPr>
       </w:pPr>
     </w:p>
@@ -205,7 +183,6 @@
         <w:spacing w:after="0" w:line="240" w:lineRule="auto"/>
         <w:rPr>
           <w:rFonts w:ascii="Arial" w:hAnsi="Arial" w:cs="Arial"/>
-          <w:lang w:val="en-US"/>
         </w:rPr>
       </w:pPr>
     </w:p>
@@ -214,52 +191,6 @@
         <w:spacing w:after="0" w:line="240" w:lineRule="auto"/>
         <w:rPr>
           <w:rFonts w:ascii="Arial" w:hAnsi="Arial" w:cs="Arial"/>
-          <w:lang w:val="en-US"/>
-        </w:rPr>
-      </w:pPr>
-    </w:p>
-    <w:p>
-      <w:pPr>
-        <w:spacing w:after="0" w:line="240" w:lineRule="auto"/>
-        <w:rPr>
-          <w:rFonts w:ascii="Arial" w:hAnsi="Arial" w:cs="Arial"/>
-          <w:lang w:val="en-US"/>
-        </w:rPr>
-      </w:pPr>
-    </w:p>
-    <w:p>
-      <w:pPr>
-        <w:spacing w:after="0" w:line="240" w:lineRule="auto"/>
-        <w:rPr>
-          <w:rFonts w:ascii="Arial" w:hAnsi="Arial" w:cs="Arial"/>
-          <w:lang w:val="en-US"/>
-        </w:rPr>
-      </w:pPr>
-    </w:p>
-    <w:p>
-      <w:pPr>
-        <w:spacing w:after="0" w:line="240" w:lineRule="auto"/>
-        <w:rPr>
-          <w:rFonts w:ascii="Arial" w:hAnsi="Arial" w:cs="Arial"/>
-          <w:lang w:val="en-US"/>
-        </w:rPr>
-      </w:pPr>
-    </w:p>
-    <w:p>
-      <w:pPr>
-        <w:spacing w:after="0" w:line="240" w:lineRule="auto"/>
-        <w:rPr>
-          <w:rFonts w:ascii="Arial" w:hAnsi="Arial" w:cs="Arial"/>
-          <w:lang w:val="en-US"/>
-        </w:rPr>
-      </w:pPr>
-    </w:p>
-    <w:p>
-      <w:pPr>
-        <w:spacing w:after="0" w:line="240" w:lineRule="auto"/>
-        <w:rPr>
-          <w:rFonts w:ascii="Arial" w:hAnsi="Arial" w:cs="Arial"/>
-          <w:lang w:val="en-US"/>
         </w:rPr>
       </w:pPr>
     </w:p>
@@ -1701,7 +1632,6 @@
           <w:docPartUnique/>
         </w:docPartObj>
       </w:sdtPr>
-      <w:sdtEndPr/>
       <w:sdtContent>
         <w:p>
           <w:pPr>
@@ -2959,8 +2889,8 @@
         <w:pStyle w:val="Ttulo1"/>
         <w:spacing w:line="240" w:lineRule="auto"/>
       </w:pPr>
+      <w:bookmarkStart w:id="0" w:name="_Toc420959070"/>
       <w:bookmarkStart w:id="1" w:name="_Toc433411386"/>
-      <w:bookmarkStart w:id="2" w:name="_Toc420959070"/>
       <w:r>
         <w:lastRenderedPageBreak/>
         <w:t xml:space="preserve">01 </w:t>
@@ -3016,7 +2946,7 @@
         <w:pStyle w:val="Ttulo1"/>
         <w:spacing w:line="240" w:lineRule="auto"/>
       </w:pPr>
-      <w:bookmarkStart w:id="3" w:name="_Toc433411387"/>
+      <w:bookmarkStart w:id="2" w:name="_Toc433411387"/>
       <w:proofErr w:type="gramStart"/>
       <w:r>
         <w:t>02</w:t>
@@ -3037,7 +2967,7 @@
       <w:r>
         <w:t xml:space="preserve"> do Software</w:t>
       </w:r>
-      <w:bookmarkEnd w:id="3"/>
+      <w:bookmarkEnd w:id="2"/>
     </w:p>
     <w:p>
       <w:pPr>
@@ -3112,7 +3042,7 @@
                     <pic:cNvPicPr/>
                   </pic:nvPicPr>
                   <pic:blipFill>
-                    <a:blip r:embed="rId9" cstate="print"/>
+                    <a:blip r:embed="rId8" cstate="print"/>
                     <a:stretch>
                       <a:fillRect/>
                     </a:stretch>
@@ -3154,8 +3084,8 @@
           <w:szCs w:val="24"/>
         </w:rPr>
       </w:pPr>
-      <w:bookmarkStart w:id="4" w:name="_Toc433312314"/>
-      <w:bookmarkStart w:id="5" w:name="_Toc433411346"/>
+      <w:bookmarkStart w:id="3" w:name="_Toc433312314"/>
+      <w:bookmarkStart w:id="4" w:name="_Toc433411346"/>
       <w:r>
         <w:rPr>
           <w:rFonts w:ascii="Times New Roman" w:eastAsiaTheme="majorEastAsia" w:hAnsi="Times New Roman" w:cstheme="majorBidi"/>
@@ -3248,8 +3178,8 @@
         </w:rPr>
         <w:t xml:space="preserve"> - Forma gráfica do nome do Trainerlist</w:t>
       </w:r>
+      <w:bookmarkEnd w:id="3"/>
       <w:bookmarkEnd w:id="4"/>
-      <w:bookmarkEnd w:id="5"/>
     </w:p>
     <w:p>
       <w:pPr>
@@ -3328,7 +3258,7 @@
                     <pic:cNvPicPr/>
                   </pic:nvPicPr>
                   <pic:blipFill>
-                    <a:blip r:embed="rId10" cstate="print"/>
+                    <a:blip r:embed="rId9" cstate="print"/>
                     <a:stretch>
                       <a:fillRect/>
                     </a:stretch>
@@ -3368,8 +3298,8 @@
           <w:szCs w:val="22"/>
         </w:rPr>
       </w:pPr>
-      <w:bookmarkStart w:id="6" w:name="_Toc433312315"/>
-      <w:bookmarkStart w:id="7" w:name="_Toc433411347"/>
+      <w:bookmarkStart w:id="5" w:name="_Toc433312315"/>
+      <w:bookmarkStart w:id="6" w:name="_Toc433411347"/>
       <w:r>
         <w:rPr>
           <w:rFonts w:ascii="Times New Roman" w:hAnsi="Times New Roman" w:cs="Times New Roman"/>
@@ -3448,8 +3378,8 @@
         </w:rPr>
         <w:t xml:space="preserve"> - Logotipo do Trainerlist</w:t>
       </w:r>
+      <w:bookmarkEnd w:id="5"/>
       <w:bookmarkEnd w:id="6"/>
-      <w:bookmarkEnd w:id="7"/>
     </w:p>
     <w:p>
       <w:pPr>
@@ -3575,7 +3505,7 @@
         <w:spacing w:line="240" w:lineRule="auto"/>
         <w:jc w:val="both"/>
       </w:pPr>
-      <w:bookmarkStart w:id="8" w:name="_Toc433411388"/>
+      <w:bookmarkStart w:id="7" w:name="_Toc433411388"/>
       <w:r>
         <w:t>0</w:t>
       </w:r>
@@ -3588,8 +3518,8 @@
       <w:r>
         <w:t>Problema:</w:t>
       </w:r>
-      <w:bookmarkEnd w:id="2"/>
-      <w:bookmarkEnd w:id="8"/>
+      <w:bookmarkEnd w:id="0"/>
+      <w:bookmarkEnd w:id="7"/>
     </w:p>
     <w:p>
       <w:pPr>
@@ -3770,8 +3700,8 @@
         <w:spacing w:line="240" w:lineRule="auto"/>
         <w:jc w:val="both"/>
       </w:pPr>
+      <w:bookmarkStart w:id="8" w:name="_Toc420959071"/>
       <w:bookmarkStart w:id="9" w:name="_Toc433411389"/>
-      <w:bookmarkStart w:id="10" w:name="_Toc420959071"/>
       <w:r>
         <w:t xml:space="preserve">05 - </w:t>
       </w:r>
@@ -3797,15 +3727,15 @@
         <w:spacing w:line="240" w:lineRule="auto"/>
         <w:jc w:val="both"/>
       </w:pPr>
-      <w:bookmarkStart w:id="11" w:name="_Toc433411390"/>
+      <w:bookmarkStart w:id="10" w:name="_Toc433411390"/>
       <w:r>
         <w:t xml:space="preserve">05.1 - </w:t>
       </w:r>
       <w:r>
         <w:t>Objetivo:</w:t>
       </w:r>
+      <w:bookmarkEnd w:id="8"/>
       <w:bookmarkEnd w:id="10"/>
-      <w:bookmarkEnd w:id="11"/>
     </w:p>
     <w:p>
       <w:pPr>
@@ -3849,6 +3779,14 @@
         </w:rPr>
         <w:t xml:space="preserve">uma nova experiência entre a interação Usuário/Academia, tendo como foco o usuário, e como principal colaborador, os </w:t>
       </w:r>
+      <w:r>
+        <w:rPr>
+          <w:rFonts w:ascii="Times New Roman" w:hAnsi="Times New Roman" w:cs="Times New Roman"/>
+          <w:sz w:val="24"/>
+          <w:szCs w:val="24"/>
+        </w:rPr>
+        <w:t xml:space="preserve">personal </w:t>
+      </w:r>
       <w:proofErr w:type="spellStart"/>
       <w:r>
         <w:rPr>
@@ -3856,7 +3794,15 @@
           <w:sz w:val="24"/>
           <w:szCs w:val="24"/>
         </w:rPr>
-        <w:t>personal</w:t>
+        <w:t>trainer</w:t>
+      </w:r>
+      <w:r>
+        <w:rPr>
+          <w:rFonts w:ascii="Times New Roman" w:hAnsi="Times New Roman" w:cs="Times New Roman"/>
+          <w:sz w:val="24"/>
+          <w:szCs w:val="24"/>
+        </w:rPr>
+        <w:t>s</w:t>
       </w:r>
       <w:proofErr w:type="spellEnd"/>
       <w:r>
@@ -3865,7 +3811,42 @@
           <w:sz w:val="24"/>
           <w:szCs w:val="24"/>
         </w:rPr>
-        <w:t xml:space="preserve"> </w:t>
+        <w:t>.</w:t>
+      </w:r>
+    </w:p>
+    <w:p>
+      <w:pPr>
+        <w:spacing w:after="0" w:line="240" w:lineRule="auto"/>
+        <w:jc w:val="both"/>
+        <w:rPr>
+          <w:rFonts w:ascii="Times New Roman" w:hAnsi="Times New Roman" w:cs="Times New Roman"/>
+          <w:sz w:val="24"/>
+          <w:szCs w:val="24"/>
+        </w:rPr>
+      </w:pPr>
+      <w:r>
+        <w:rPr>
+          <w:rFonts w:ascii="Times New Roman" w:hAnsi="Times New Roman" w:cs="Times New Roman"/>
+          <w:sz w:val="24"/>
+          <w:szCs w:val="24"/>
+        </w:rPr>
+        <w:t>A ideia do projeto é fazer com que usuários</w:t>
+      </w:r>
+      <w:r>
+        <w:rPr>
+          <w:rFonts w:ascii="Times New Roman" w:hAnsi="Times New Roman" w:cs="Times New Roman"/>
+          <w:sz w:val="24"/>
+          <w:szCs w:val="24"/>
+        </w:rPr>
+        <w:t>,</w:t>
+      </w:r>
+      <w:r>
+        <w:rPr>
+          <w:rFonts w:ascii="Times New Roman" w:hAnsi="Times New Roman" w:cs="Times New Roman"/>
+          <w:sz w:val="24"/>
+          <w:szCs w:val="24"/>
+        </w:rPr>
+        <w:t xml:space="preserve"> personal </w:t>
       </w:r>
       <w:proofErr w:type="spellStart"/>
       <w:r>
@@ -3874,15 +3855,7 @@
           <w:sz w:val="24"/>
           <w:szCs w:val="24"/>
         </w:rPr>
-        <w:t>trainer</w:t>
-      </w:r>
-      <w:r>
-        <w:rPr>
-          <w:rFonts w:ascii="Times New Roman" w:hAnsi="Times New Roman" w:cs="Times New Roman"/>
-          <w:sz w:val="24"/>
-          <w:szCs w:val="24"/>
-        </w:rPr>
-        <w:t>s</w:t>
+        <w:t>trainers</w:t>
       </w:r>
       <w:proofErr w:type="spellEnd"/>
       <w:r>
@@ -3891,7 +3864,99 @@
           <w:sz w:val="24"/>
           <w:szCs w:val="24"/>
         </w:rPr>
-        <w:t>.</w:t>
+        <w:t>, avaliações físicas e as séries dos usuários</w:t>
+      </w:r>
+      <w:r>
+        <w:rPr>
+          <w:rFonts w:ascii="Times New Roman" w:hAnsi="Times New Roman" w:cs="Times New Roman"/>
+          <w:sz w:val="24"/>
+          <w:szCs w:val="24"/>
+        </w:rPr>
+        <w:t xml:space="preserve"> sejam cadastrados no sistema, </w:t>
+      </w:r>
+      <w:r>
+        <w:rPr>
+          <w:rFonts w:ascii="Times New Roman" w:hAnsi="Times New Roman" w:cs="Times New Roman"/>
+          <w:sz w:val="24"/>
+          <w:szCs w:val="24"/>
+        </w:rPr>
+        <w:t>com isso o usuário passará a acompanhar a sua série de um celular</w:t>
+      </w:r>
+      <w:proofErr w:type="gramStart"/>
+      <w:r>
+        <w:rPr>
+          <w:rFonts w:ascii="Times New Roman" w:hAnsi="Times New Roman" w:cs="Times New Roman"/>
+          <w:sz w:val="24"/>
+          <w:szCs w:val="24"/>
+        </w:rPr>
+        <w:t xml:space="preserve"> por exemplo</w:t>
+      </w:r>
+      <w:proofErr w:type="gramEnd"/>
+      <w:r>
+        <w:rPr>
+          <w:rFonts w:ascii="Times New Roman" w:hAnsi="Times New Roman" w:cs="Times New Roman"/>
+          <w:sz w:val="24"/>
+          <w:szCs w:val="24"/>
+        </w:rPr>
+        <w:t xml:space="preserve">, terá a opção de fazer </w:t>
+      </w:r>
+      <w:proofErr w:type="spellStart"/>
+      <w:r>
+        <w:rPr>
+          <w:rFonts w:ascii="Times New Roman" w:hAnsi="Times New Roman" w:cs="Times New Roman"/>
+          <w:sz w:val="24"/>
+          <w:szCs w:val="24"/>
+        </w:rPr>
+        <w:t>checkin</w:t>
+      </w:r>
+      <w:proofErr w:type="spellEnd"/>
+      <w:r>
+        <w:rPr>
+          <w:rFonts w:ascii="Times New Roman" w:hAnsi="Times New Roman" w:cs="Times New Roman"/>
+          <w:sz w:val="24"/>
+          <w:szCs w:val="24"/>
+        </w:rPr>
+        <w:t xml:space="preserve"> na academia, ir dando baixa n</w:t>
+      </w:r>
+      <w:r>
+        <w:rPr>
+          <w:rFonts w:ascii="Times New Roman" w:hAnsi="Times New Roman" w:cs="Times New Roman"/>
+          <w:sz w:val="24"/>
+          <w:szCs w:val="24"/>
+        </w:rPr>
+        <w:t xml:space="preserve">a </w:t>
+      </w:r>
+      <w:r>
+        <w:rPr>
+          <w:rFonts w:ascii="Times New Roman" w:hAnsi="Times New Roman" w:cs="Times New Roman"/>
+          <w:sz w:val="24"/>
+          <w:szCs w:val="24"/>
+        </w:rPr>
+        <w:t>sua série conforme for completando</w:t>
+      </w:r>
+      <w:r>
+        <w:rPr>
+          <w:rFonts w:ascii="Times New Roman" w:hAnsi="Times New Roman" w:cs="Times New Roman"/>
+          <w:sz w:val="24"/>
+          <w:szCs w:val="24"/>
+        </w:rPr>
+        <w:t xml:space="preserve"> os exercícios, e ao final poderá avaliar o seu treino naquela data, levando em consideração a sua disposição física, ou o ambiente da academia</w:t>
+      </w:r>
+      <w:r>
+        <w:rPr>
+          <w:rFonts w:ascii="Times New Roman" w:hAnsi="Times New Roman" w:cs="Times New Roman"/>
+          <w:sz w:val="24"/>
+          <w:szCs w:val="24"/>
+        </w:rPr>
+        <w:t>, durante a execução da sua série a aplicação irá enviando mensagens de incentivo aos usuários, informando os itens faltantes (poderá ser através de áudio, já que boa parte dos frequentadores de academias</w:t>
+      </w:r>
+      <w:r>
+        <w:rPr>
+          <w:rFonts w:ascii="Times New Roman" w:hAnsi="Times New Roman" w:cs="Times New Roman"/>
+          <w:sz w:val="24"/>
+          <w:szCs w:val="24"/>
+        </w:rPr>
+        <w:t xml:space="preserve"> utilizam fones ouvindo musica durante os exercícios).</w:t>
       </w:r>
     </w:p>
     <w:p>
@@ -3910,151 +3975,23 @@
           <w:sz w:val="24"/>
           <w:szCs w:val="24"/>
         </w:rPr>
-        <w:t>A ideia do projeto é fazer com que usuários</w:t>
-      </w:r>
-      <w:r>
-        <w:rPr>
-          <w:rFonts w:ascii="Times New Roman" w:hAnsi="Times New Roman" w:cs="Times New Roman"/>
-          <w:sz w:val="24"/>
-          <w:szCs w:val="24"/>
-        </w:rPr>
-        <w:t>,</w:t>
-      </w:r>
-      <w:r>
-        <w:rPr>
-          <w:rFonts w:ascii="Times New Roman" w:hAnsi="Times New Roman" w:cs="Times New Roman"/>
-          <w:sz w:val="24"/>
-          <w:szCs w:val="24"/>
-        </w:rPr>
-        <w:t xml:space="preserve"> </w:t>
-      </w:r>
-      <w:proofErr w:type="spellStart"/>
-      <w:r>
-        <w:rPr>
-          <w:rFonts w:ascii="Times New Roman" w:hAnsi="Times New Roman" w:cs="Times New Roman"/>
-          <w:sz w:val="24"/>
-          <w:szCs w:val="24"/>
-        </w:rPr>
-        <w:t>personal</w:t>
-      </w:r>
-      <w:proofErr w:type="spellEnd"/>
-      <w:r>
-        <w:rPr>
-          <w:rFonts w:ascii="Times New Roman" w:hAnsi="Times New Roman" w:cs="Times New Roman"/>
-          <w:sz w:val="24"/>
-          <w:szCs w:val="24"/>
-        </w:rPr>
-        <w:t xml:space="preserve"> </w:t>
-      </w:r>
-      <w:proofErr w:type="spellStart"/>
-      <w:r>
-        <w:rPr>
-          <w:rFonts w:ascii="Times New Roman" w:hAnsi="Times New Roman" w:cs="Times New Roman"/>
-          <w:sz w:val="24"/>
-          <w:szCs w:val="24"/>
-        </w:rPr>
-        <w:t>trainers</w:t>
-      </w:r>
-      <w:proofErr w:type="spellEnd"/>
-      <w:r>
-        <w:rPr>
-          <w:rFonts w:ascii="Times New Roman" w:hAnsi="Times New Roman" w:cs="Times New Roman"/>
-          <w:sz w:val="24"/>
-          <w:szCs w:val="24"/>
-        </w:rPr>
-        <w:t>, avaliações físicas e as séries dos usuários</w:t>
-      </w:r>
-      <w:r>
-        <w:rPr>
-          <w:rFonts w:ascii="Times New Roman" w:hAnsi="Times New Roman" w:cs="Times New Roman"/>
-          <w:sz w:val="24"/>
-          <w:szCs w:val="24"/>
-        </w:rPr>
-        <w:t xml:space="preserve"> sejam cadastrados no sistema, </w:t>
-      </w:r>
-      <w:r>
-        <w:rPr>
-          <w:rFonts w:ascii="Times New Roman" w:hAnsi="Times New Roman" w:cs="Times New Roman"/>
-          <w:sz w:val="24"/>
-          <w:szCs w:val="24"/>
-        </w:rPr>
-        <w:t>com isso o usuário passará a acompanhar a sua série de um celular</w:t>
-      </w:r>
-      <w:proofErr w:type="gramStart"/>
-      <w:r>
-        <w:rPr>
-          <w:rFonts w:ascii="Times New Roman" w:hAnsi="Times New Roman" w:cs="Times New Roman"/>
-          <w:sz w:val="24"/>
-          <w:szCs w:val="24"/>
-        </w:rPr>
-        <w:t xml:space="preserve"> por exemplo</w:t>
-      </w:r>
-      <w:proofErr w:type="gramEnd"/>
-      <w:r>
-        <w:rPr>
-          <w:rFonts w:ascii="Times New Roman" w:hAnsi="Times New Roman" w:cs="Times New Roman"/>
-          <w:sz w:val="24"/>
-          <w:szCs w:val="24"/>
-        </w:rPr>
-        <w:t xml:space="preserve">, terá a opção de fazer </w:t>
-      </w:r>
-      <w:proofErr w:type="spellStart"/>
-      <w:r>
-        <w:rPr>
-          <w:rFonts w:ascii="Times New Roman" w:hAnsi="Times New Roman" w:cs="Times New Roman"/>
-          <w:sz w:val="24"/>
-          <w:szCs w:val="24"/>
-        </w:rPr>
-        <w:t>checkin</w:t>
-      </w:r>
-      <w:proofErr w:type="spellEnd"/>
-      <w:r>
-        <w:rPr>
-          <w:rFonts w:ascii="Times New Roman" w:hAnsi="Times New Roman" w:cs="Times New Roman"/>
-          <w:sz w:val="24"/>
-          <w:szCs w:val="24"/>
-        </w:rPr>
-        <w:t xml:space="preserve"> na academia, ir dando baixa n</w:t>
-      </w:r>
-      <w:r>
-        <w:rPr>
-          <w:rFonts w:ascii="Times New Roman" w:hAnsi="Times New Roman" w:cs="Times New Roman"/>
-          <w:sz w:val="24"/>
-          <w:szCs w:val="24"/>
-        </w:rPr>
-        <w:t xml:space="preserve">a </w:t>
-      </w:r>
-      <w:r>
-        <w:rPr>
-          <w:rFonts w:ascii="Times New Roman" w:hAnsi="Times New Roman" w:cs="Times New Roman"/>
-          <w:sz w:val="24"/>
-          <w:szCs w:val="24"/>
-        </w:rPr>
-        <w:t>sua série conforme for completando</w:t>
-      </w:r>
-      <w:r>
-        <w:rPr>
-          <w:rFonts w:ascii="Times New Roman" w:hAnsi="Times New Roman" w:cs="Times New Roman"/>
-          <w:sz w:val="24"/>
-          <w:szCs w:val="24"/>
-        </w:rPr>
-        <w:t xml:space="preserve"> os exercícios, e ao final poderá avaliar o seu treino naquela data, levando em consideração a sua disposição física, ou o ambiente da academia</w:t>
-      </w:r>
-      <w:r>
-        <w:rPr>
-          <w:rFonts w:ascii="Times New Roman" w:hAnsi="Times New Roman" w:cs="Times New Roman"/>
-          <w:sz w:val="24"/>
-          <w:szCs w:val="24"/>
-        </w:rPr>
-        <w:t>, durante a execução da sua série a aplicação irá enviando mensagens de incentivo aos usuários, informando os itens faltantes (poderá ser através de áudio, já que boa parte dos frequentadores de academias</w:t>
-      </w:r>
-      <w:r>
-        <w:rPr>
-          <w:rFonts w:ascii="Times New Roman" w:hAnsi="Times New Roman" w:cs="Times New Roman"/>
-          <w:sz w:val="24"/>
-          <w:szCs w:val="24"/>
-        </w:rPr>
-        <w:t xml:space="preserve"> utilizam fones ouvindo musica durante os exercícios).</w:t>
+        <w:t xml:space="preserve">Os usuários também poderão acompanhar sua evolução física através de </w:t>
+      </w:r>
+      <w:r>
+        <w:rPr>
+          <w:rFonts w:ascii="Times New Roman" w:hAnsi="Times New Roman" w:cs="Times New Roman"/>
+          <w:sz w:val="24"/>
+          <w:szCs w:val="24"/>
+        </w:rPr>
+        <w:t>gráficos, compostos das informações das suas avaliações periódicas, esse fato também será um incentivo para que o usuário passe com mais frequência em uma avaliação</w:t>
+      </w:r>
+      <w:r>
+        <w:rPr>
+          <w:rFonts w:ascii="Times New Roman" w:hAnsi="Times New Roman" w:cs="Times New Roman"/>
+          <w:sz w:val="24"/>
+          <w:szCs w:val="24"/>
+        </w:rPr>
+        <w:t>, contribuindo para a sua saúde.</w:t>
       </w:r>
     </w:p>
     <w:p>
@@ -4062,41 +3999,6 @@
         <w:spacing w:after="0" w:line="240" w:lineRule="auto"/>
         <w:jc w:val="both"/>
         <w:rPr>
-          <w:rFonts w:ascii="Times New Roman" w:hAnsi="Times New Roman" w:cs="Times New Roman"/>
-          <w:sz w:val="24"/>
-          <w:szCs w:val="24"/>
-        </w:rPr>
-      </w:pPr>
-      <w:r>
-        <w:rPr>
-          <w:rFonts w:ascii="Times New Roman" w:hAnsi="Times New Roman" w:cs="Times New Roman"/>
-          <w:sz w:val="24"/>
-          <w:szCs w:val="24"/>
-        </w:rPr>
-        <w:t xml:space="preserve">Os usuários também poderão acompanhar sua evolução física através de </w:t>
-      </w:r>
-      <w:r>
-        <w:rPr>
-          <w:rFonts w:ascii="Times New Roman" w:hAnsi="Times New Roman" w:cs="Times New Roman"/>
-          <w:sz w:val="24"/>
-          <w:szCs w:val="24"/>
-        </w:rPr>
-        <w:t>gráficos, compostos das informações das suas avaliações periódicas, esse fato também será um incentivo para que o usuário passe com mais frequência em uma avaliação</w:t>
-      </w:r>
-      <w:r>
-        <w:rPr>
-          <w:rFonts w:ascii="Times New Roman" w:hAnsi="Times New Roman" w:cs="Times New Roman"/>
-          <w:sz w:val="24"/>
-          <w:szCs w:val="24"/>
-        </w:rPr>
-        <w:t>, contribuindo para a sua saúde.</w:t>
-      </w:r>
-    </w:p>
-    <w:p>
-      <w:pPr>
-        <w:spacing w:after="0" w:line="240" w:lineRule="auto"/>
-        <w:jc w:val="both"/>
-        <w:rPr>
           <w:sz w:val="20"/>
         </w:rPr>
       </w:pPr>
@@ -4106,25 +4008,7 @@
           <w:sz w:val="24"/>
           <w:szCs w:val="24"/>
         </w:rPr>
-        <w:t xml:space="preserve">As academias e </w:t>
-      </w:r>
-      <w:proofErr w:type="spellStart"/>
-      <w:r>
-        <w:rPr>
-          <w:rFonts w:ascii="Times New Roman" w:hAnsi="Times New Roman" w:cs="Times New Roman"/>
-          <w:sz w:val="24"/>
-          <w:szCs w:val="24"/>
-        </w:rPr>
-        <w:t>personal</w:t>
-      </w:r>
-      <w:proofErr w:type="spellEnd"/>
-      <w:r>
-        <w:rPr>
-          <w:rFonts w:ascii="Times New Roman" w:hAnsi="Times New Roman" w:cs="Times New Roman"/>
-          <w:sz w:val="24"/>
-          <w:szCs w:val="24"/>
-        </w:rPr>
-        <w:t xml:space="preserve"> </w:t>
+        <w:t xml:space="preserve">As academias e personal </w:t>
       </w:r>
       <w:proofErr w:type="spellStart"/>
       <w:r>
@@ -4183,8 +4067,8 @@
         <w:pStyle w:val="Ttulo1"/>
         <w:spacing w:line="240" w:lineRule="auto"/>
       </w:pPr>
-      <w:bookmarkStart w:id="12" w:name="_Toc420959073"/>
-      <w:bookmarkStart w:id="13" w:name="_Toc433411391"/>
+      <w:bookmarkStart w:id="11" w:name="_Toc420959073"/>
+      <w:bookmarkStart w:id="12" w:name="_Toc433411391"/>
       <w:r>
         <w:t>05.</w:t>
       </w:r>
@@ -4197,15 +4081,15 @@
       <w:r>
         <w:t>Requisitos:</w:t>
       </w:r>
+      <w:bookmarkEnd w:id="11"/>
       <w:bookmarkEnd w:id="12"/>
-      <w:bookmarkEnd w:id="13"/>
     </w:p>
     <w:p>
       <w:pPr>
         <w:pStyle w:val="Ttulo1"/>
         <w:spacing w:line="240" w:lineRule="auto"/>
       </w:pPr>
-      <w:bookmarkStart w:id="14" w:name="_Toc433411392"/>
+      <w:bookmarkStart w:id="13" w:name="_Toc433411392"/>
       <w:r>
         <w:t>05.</w:t>
       </w:r>
@@ -4218,7 +4102,7 @@
       <w:r>
         <w:t>Requisitos Funcionais:</w:t>
       </w:r>
-      <w:bookmarkEnd w:id="14"/>
+      <w:bookmarkEnd w:id="13"/>
     </w:p>
     <w:tbl>
       <w:tblPr>
@@ -4228,7 +4112,7 @@
           <w:left w:w="70" w:type="dxa"/>
           <w:right w:w="70" w:type="dxa"/>
         </w:tblCellMar>
-        <w:tblLook w:val="04A0" w:firstRow="1" w:lastRow="0" w:firstColumn="1" w:lastColumn="0" w:noHBand="0" w:noVBand="1"/>
+        <w:tblLook w:val="04A0"/>
       </w:tblPr>
       <w:tblGrid>
         <w:gridCol w:w="460"/>
@@ -6783,7 +6667,7 @@
         <w:pStyle w:val="Ttulo1"/>
         <w:spacing w:line="240" w:lineRule="auto"/>
       </w:pPr>
-      <w:bookmarkStart w:id="15" w:name="_Toc433411393"/>
+      <w:bookmarkStart w:id="14" w:name="_Toc433411393"/>
       <w:r>
         <w:t>05.</w:t>
       </w:r>
@@ -6796,7 +6680,7 @@
       <w:r>
         <w:t>Requisitos Não Funcionais:</w:t>
       </w:r>
-      <w:bookmarkEnd w:id="15"/>
+      <w:bookmarkEnd w:id="14"/>
     </w:p>
     <w:tbl>
       <w:tblPr>
@@ -6814,7 +6698,7 @@
           <w:left w:w="70" w:type="dxa"/>
           <w:right w:w="70" w:type="dxa"/>
         </w:tblCellMar>
-        <w:tblLook w:val="04A0" w:firstRow="1" w:lastRow="0" w:firstColumn="1" w:lastColumn="0" w:noHBand="0" w:noVBand="1"/>
+        <w:tblLook w:val="04A0"/>
       </w:tblPr>
       <w:tblGrid>
         <w:gridCol w:w="460"/>
@@ -7160,7 +7044,7 @@
         <w:pStyle w:val="Ttulo1"/>
         <w:spacing w:line="240" w:lineRule="auto"/>
       </w:pPr>
-      <w:bookmarkStart w:id="16" w:name="_Toc433411394"/>
+      <w:bookmarkStart w:id="15" w:name="_Toc433411394"/>
       <w:r>
         <w:t>05.2.3</w:t>
       </w:r>
@@ -7181,7 +7065,7 @@
       <w:r>
         <w:t>:</w:t>
       </w:r>
-      <w:bookmarkEnd w:id="16"/>
+      <w:bookmarkEnd w:id="15"/>
     </w:p>
     <w:tbl>
       <w:tblPr>
@@ -7199,7 +7083,7 @@
           <w:left w:w="70" w:type="dxa"/>
           <w:right w:w="70" w:type="dxa"/>
         </w:tblCellMar>
-        <w:tblLook w:val="04A0" w:firstRow="1" w:lastRow="0" w:firstColumn="1" w:lastColumn="0" w:noHBand="0" w:noVBand="1"/>
+        <w:tblLook w:val="04A0"/>
       </w:tblPr>
       <w:tblGrid>
         <w:gridCol w:w="460"/>
@@ -7750,8 +7634,8 @@
         <w:pStyle w:val="Ttulo1"/>
         <w:spacing w:line="240" w:lineRule="auto"/>
       </w:pPr>
-      <w:bookmarkStart w:id="17" w:name="_Toc420959074"/>
-      <w:bookmarkStart w:id="18" w:name="_Toc433411395"/>
+      <w:bookmarkStart w:id="16" w:name="_Toc420959074"/>
+      <w:bookmarkStart w:id="17" w:name="_Toc433411395"/>
       <w:r>
         <w:t xml:space="preserve">05.4 - </w:t>
       </w:r>
@@ -7761,8 +7645,8 @@
       <w:r>
         <w:t>Caso de Uso:</w:t>
       </w:r>
+      <w:bookmarkEnd w:id="16"/>
       <w:bookmarkEnd w:id="17"/>
-      <w:bookmarkEnd w:id="18"/>
     </w:p>
     <w:p>
       <w:pPr>
@@ -7796,7 +7680,7 @@
                     <pic:cNvPicPr/>
                   </pic:nvPicPr>
                   <pic:blipFill>
-                    <a:blip r:embed="rId11" cstate="print"/>
+                    <a:blip r:embed="rId10" cstate="print"/>
                     <a:stretch>
                       <a:fillRect/>
                     </a:stretch>
@@ -7831,7 +7715,7 @@
           <w:szCs w:val="22"/>
         </w:rPr>
       </w:pPr>
-      <w:bookmarkStart w:id="19" w:name="_Toc433411348"/>
+      <w:bookmarkStart w:id="18" w:name="_Toc433411348"/>
       <w:r>
         <w:rPr>
           <w:rFonts w:ascii="Times New Roman" w:hAnsi="Times New Roman" w:cs="Times New Roman"/>
@@ -7910,7 +7794,7 @@
         </w:rPr>
         <w:t xml:space="preserve"> - Diagrama de Caso de Uso</w:t>
       </w:r>
-      <w:bookmarkEnd w:id="19"/>
+      <w:bookmarkEnd w:id="18"/>
     </w:p>
     <w:p>
       <w:pPr>
@@ -7940,14 +7824,14 @@
       <w:pPr>
         <w:pStyle w:val="Ttulo1"/>
       </w:pPr>
-      <w:bookmarkStart w:id="20" w:name="_Toc433411396"/>
+      <w:bookmarkStart w:id="19" w:name="_Toc433411396"/>
       <w:r>
         <w:t xml:space="preserve">05.4.1 - </w:t>
       </w:r>
       <w:r>
         <w:t>Dicionário de Caso de Uso</w:t>
       </w:r>
-      <w:bookmarkEnd w:id="20"/>
+      <w:bookmarkEnd w:id="19"/>
     </w:p>
     <w:p>
       <w:pPr>
@@ -7960,7 +7844,7 @@
         <w:pStyle w:val="Ttulo1"/>
         <w:spacing w:line="240" w:lineRule="auto"/>
       </w:pPr>
-      <w:bookmarkStart w:id="21" w:name="_Toc433411397"/>
+      <w:bookmarkStart w:id="20" w:name="_Toc433411397"/>
       <w:r>
         <w:lastRenderedPageBreak/>
         <w:t xml:space="preserve">05.5 - </w:t>
@@ -7968,7 +7852,7 @@
       <w:r>
         <w:t>Diagrama de Classe:</w:t>
       </w:r>
-      <w:bookmarkEnd w:id="21"/>
+      <w:bookmarkEnd w:id="20"/>
     </w:p>
     <w:p>
       <w:pPr>
@@ -8116,7 +8000,7 @@
                     <pic:cNvPicPr/>
                   </pic:nvPicPr>
                   <pic:blipFill>
-                    <a:blip r:embed="rId12" cstate="print"/>
+                    <a:blip r:embed="rId11" cstate="print"/>
                     <a:stretch>
                       <a:fillRect/>
                     </a:stretch>
@@ -8151,7 +8035,7 @@
           <w:szCs w:val="22"/>
         </w:rPr>
       </w:pPr>
-      <w:bookmarkStart w:id="22" w:name="_Toc433411349"/>
+      <w:bookmarkStart w:id="21" w:name="_Toc433411349"/>
       <w:r>
         <w:rPr>
           <w:rFonts w:ascii="Times New Roman" w:hAnsi="Times New Roman" w:cs="Times New Roman"/>
@@ -8229,7 +8113,7 @@
         </w:rPr>
         <w:t xml:space="preserve"> - Diagrama de Classe</w:t>
       </w:r>
-      <w:bookmarkEnd w:id="22"/>
+      <w:bookmarkEnd w:id="21"/>
     </w:p>
     <w:p>
       <w:pPr>
@@ -8271,12 +8155,12 @@
       <w:pPr>
         <w:pStyle w:val="Ttulo1"/>
       </w:pPr>
-      <w:bookmarkStart w:id="23" w:name="_Toc433411398"/>
+      <w:bookmarkStart w:id="22" w:name="_Toc433411398"/>
       <w:r>
         <w:lastRenderedPageBreak/>
         <w:t>CONSIDERAÇÕES FINAIS</w:t>
       </w:r>
-      <w:bookmarkEnd w:id="23"/>
+      <w:bookmarkEnd w:id="22"/>
     </w:p>
     <w:p>
       <w:pPr>
@@ -8327,12 +8211,12 @@
       <w:pPr>
         <w:pStyle w:val="Ttulo1"/>
       </w:pPr>
-      <w:bookmarkStart w:id="24" w:name="_Toc433411399"/>
+      <w:bookmarkStart w:id="23" w:name="_Toc433411399"/>
       <w:r>
         <w:lastRenderedPageBreak/>
         <w:t>BIBLIOGRAFIA</w:t>
       </w:r>
-      <w:bookmarkEnd w:id="24"/>
+      <w:bookmarkEnd w:id="23"/>
     </w:p>
     <w:p>
       <w:pPr>
@@ -8395,7 +8279,7 @@
     </w:p>
     <w:p/>
     <w:sectPr>
-      <w:headerReference w:type="default" r:id="rId13"/>
+      <w:headerReference w:type="default" r:id="rId12"/>
       <w:pgSz w:w="11906" w:h="16838"/>
       <w:pgMar w:top="1701" w:right="1418" w:bottom="1418" w:left="1701" w:header="709" w:footer="709" w:gutter="0"/>
       <w:pgNumType w:start="5"/>
@@ -8407,7 +8291,7 @@
 </file>
 
 <file path=word/endnotes.xml><?xml version="1.0" encoding="utf-8"?>
-<w:endnotes xmlns:wpc="http://schemas.microsoft.com/office/word/2010/wordprocessingCanvas" xmlns:mc="http://schemas.openxmlformats.org/markup-compatibility/2006" xmlns:o="urn:schemas-microsoft-com:office:office" xmlns:r="http://schemas.openxmlformats.org/officeDocument/2006/relationships" xmlns:m="http://schemas.openxmlformats.org/officeDocument/2006/math" xmlns:v="urn:schemas-microsoft-com:vml" xmlns:wp14="http://schemas.microsoft.com/office/word/2010/wordprocessingDrawing" xmlns:wp="http://schemas.openxmlformats.org/drawingml/2006/wordprocessingDrawing" xmlns:w10="urn:schemas-microsoft-com:office:word" xmlns:w="http://schemas.openxmlformats.org/wordprocessingml/2006/main" xmlns:w14="http://schemas.microsoft.com/office/word/2010/wordml" xmlns:wpg="http://schemas.microsoft.com/office/word/2010/wordprocessingGroup" xmlns:wpi="http://schemas.microsoft.com/office/word/2010/wordprocessingInk" xmlns:wne="http://schemas.microsoft.com/office/word/2006/wordml" xmlns:wps="http://schemas.microsoft.com/office/word/2010/wordprocessingShape" mc:Ignorable="w14 wp14">
+<w:endnotes xmlns:ve="http://schemas.openxmlformats.org/markup-compatibility/2006" xmlns:o="urn:schemas-microsoft-com:office:office" xmlns:r="http://schemas.openxmlformats.org/officeDocument/2006/relationships" xmlns:m="http://schemas.openxmlformats.org/officeDocument/2006/math" xmlns:v="urn:schemas-microsoft-com:vml" xmlns:wp="http://schemas.openxmlformats.org/drawingml/2006/wordprocessingDrawing" xmlns:w10="urn:schemas-microsoft-com:office:word" xmlns:w="http://schemas.openxmlformats.org/wordprocessingml/2006/main" xmlns:wne="http://schemas.microsoft.com/office/word/2006/wordml">
   <w:endnote w:type="separator" w:id="-1">
     <w:p>
       <w:pPr>
@@ -8432,7 +8316,7 @@
 </file>
 
 <file path=word/footnotes.xml><?xml version="1.0" encoding="utf-8"?>
-<w:footnotes xmlns:wpc="http://schemas.microsoft.com/office/word/2010/wordprocessingCanvas" xmlns:mc="http://schemas.openxmlformats.org/markup-compatibility/2006" xmlns:o="urn:schemas-microsoft-com:office:office" xmlns:r="http://schemas.openxmlformats.org/officeDocument/2006/relationships" xmlns:m="http://schemas.openxmlformats.org/officeDocument/2006/math" xmlns:v="urn:schemas-microsoft-com:vml" xmlns:wp14="http://schemas.microsoft.com/office/word/2010/wordprocessingDrawing" xmlns:wp="http://schemas.openxmlformats.org/drawingml/2006/wordprocessingDrawing" xmlns:w10="urn:schemas-microsoft-com:office:word" xmlns:w="http://schemas.openxmlformats.org/wordprocessingml/2006/main" xmlns:w14="http://schemas.microsoft.com/office/word/2010/wordml" xmlns:wpg="http://schemas.microsoft.com/office/word/2010/wordprocessingGroup" xmlns:wpi="http://schemas.microsoft.com/office/word/2010/wordprocessingInk" xmlns:wne="http://schemas.microsoft.com/office/word/2006/wordml" xmlns:wps="http://schemas.microsoft.com/office/word/2010/wordprocessingShape" mc:Ignorable="w14 wp14">
+<w:footnotes xmlns:ve="http://schemas.openxmlformats.org/markup-compatibility/2006" xmlns:o="urn:schemas-microsoft-com:office:office" xmlns:r="http://schemas.openxmlformats.org/officeDocument/2006/relationships" xmlns:m="http://schemas.openxmlformats.org/officeDocument/2006/math" xmlns:v="urn:schemas-microsoft-com:vml" xmlns:wp="http://schemas.openxmlformats.org/drawingml/2006/wordprocessingDrawing" xmlns:w10="urn:schemas-microsoft-com:office:word" xmlns:w="http://schemas.openxmlformats.org/wordprocessingml/2006/main" xmlns:wne="http://schemas.microsoft.com/office/word/2006/wordml">
   <w:footnote w:type="separator" w:id="-1">
     <w:p>
       <w:pPr>
@@ -8457,7 +8341,7 @@
 </file>
 
 <file path=word/header1.xml><?xml version="1.0" encoding="utf-8"?>
-<w:hdr xmlns:wpc="http://schemas.microsoft.com/office/word/2010/wordprocessingCanvas" xmlns:mc="http://schemas.openxmlformats.org/markup-compatibility/2006" xmlns:o="urn:schemas-microsoft-com:office:office" xmlns:r="http://schemas.openxmlformats.org/officeDocument/2006/relationships" xmlns:m="http://schemas.openxmlformats.org/officeDocument/2006/math" xmlns:v="urn:schemas-microsoft-com:vml" xmlns:wp14="http://schemas.microsoft.com/office/word/2010/wordprocessingDrawing" xmlns:wp="http://schemas.openxmlformats.org/drawingml/2006/wordprocessingDrawing" xmlns:w10="urn:schemas-microsoft-com:office:word" xmlns:w="http://schemas.openxmlformats.org/wordprocessingml/2006/main" xmlns:w14="http://schemas.microsoft.com/office/word/2010/wordml" xmlns:wpg="http://schemas.microsoft.com/office/word/2010/wordprocessingGroup" xmlns:wpi="http://schemas.microsoft.com/office/word/2010/wordprocessingInk" xmlns:wne="http://schemas.microsoft.com/office/word/2006/wordml" xmlns:wps="http://schemas.microsoft.com/office/word/2010/wordprocessingShape" mc:Ignorable="w14 wp14">
+<w:hdr xmlns:ve="http://schemas.openxmlformats.org/markup-compatibility/2006" xmlns:o="urn:schemas-microsoft-com:office:office" xmlns:r="http://schemas.openxmlformats.org/officeDocument/2006/relationships" xmlns:m="http://schemas.openxmlformats.org/officeDocument/2006/math" xmlns:v="urn:schemas-microsoft-com:vml" xmlns:wp="http://schemas.openxmlformats.org/drawingml/2006/wordprocessingDrawing" xmlns:w10="urn:schemas-microsoft-com:office:word" xmlns:w="http://schemas.openxmlformats.org/wordprocessingml/2006/main" xmlns:wne="http://schemas.microsoft.com/office/word/2006/wordml">
   <w:sdt>
     <w:sdtPr>
       <w:id w:val="31946950"/>
@@ -8466,34 +8350,20 @@
         <w:docPartUnique/>
       </w:docPartObj>
     </w:sdtPr>
-    <w:sdtEndPr/>
     <w:sdtContent>
       <w:p>
         <w:pPr>
           <w:pStyle w:val="Cabealho"/>
           <w:jc w:val="right"/>
         </w:pPr>
-        <w:r>
-          <w:fldChar w:fldCharType="begin"/>
-        </w:r>
-        <w:r>
-          <w:instrText xml:space="preserve"> PAGE   \* MERGEFORMAT </w:instrText>
-        </w:r>
-        <w:r>
-          <w:fldChar w:fldCharType="separate"/>
-        </w:r>
-        <w:r>
-          <w:rPr>
-            <w:noProof/>
-          </w:rPr>
-          <w:t>12</w:t>
-        </w:r>
-        <w:r>
-          <w:rPr>
-            <w:noProof/>
-          </w:rPr>
-          <w:fldChar w:fldCharType="end"/>
-        </w:r>
+        <w:fldSimple w:instr=" PAGE   \* MERGEFORMAT ">
+          <w:r>
+            <w:rPr>
+              <w:noProof/>
+            </w:rPr>
+            <w:t>5</w:t>
+          </w:r>
+        </w:fldSimple>
       </w:p>
     </w:sdtContent>
   </w:sdt>
@@ -8506,7 +8376,7 @@
 </file>
 
 <file path=word/numbering.xml><?xml version="1.0" encoding="utf-8"?>
-<w:numbering xmlns:wpc="http://schemas.microsoft.com/office/word/2010/wordprocessingCanvas" xmlns:mc="http://schemas.openxmlformats.org/markup-compatibility/2006" xmlns:o="urn:schemas-microsoft-com:office:office" xmlns:r="http://schemas.openxmlformats.org/officeDocument/2006/relationships" xmlns:m="http://schemas.openxmlformats.org/officeDocument/2006/math" xmlns:v="urn:schemas-microsoft-com:vml" xmlns:wp14="http://schemas.microsoft.com/office/word/2010/wordprocessingDrawing" xmlns:wp="http://schemas.openxmlformats.org/drawingml/2006/wordprocessingDrawing" xmlns:w10="urn:schemas-microsoft-com:office:word" xmlns:w="http://schemas.openxmlformats.org/wordprocessingml/2006/main" xmlns:w14="http://schemas.microsoft.com/office/word/2010/wordml" xmlns:wpg="http://schemas.microsoft.com/office/word/2010/wordprocessingGroup" xmlns:wpi="http://schemas.microsoft.com/office/word/2010/wordprocessingInk" xmlns:wne="http://schemas.microsoft.com/office/word/2006/wordml" xmlns:wps="http://schemas.microsoft.com/office/word/2010/wordprocessingShape" mc:Ignorable="w14 wp14">
+<w:numbering xmlns:ve="http://schemas.openxmlformats.org/markup-compatibility/2006" xmlns:o="urn:schemas-microsoft-com:office:office" xmlns:r="http://schemas.openxmlformats.org/officeDocument/2006/relationships" xmlns:m="http://schemas.openxmlformats.org/officeDocument/2006/math" xmlns:v="urn:schemas-microsoft-com:vml" xmlns:wp="http://schemas.openxmlformats.org/drawingml/2006/wordprocessingDrawing" xmlns:w10="urn:schemas-microsoft-com:office:word" xmlns:w="http://schemas.openxmlformats.org/wordprocessingml/2006/main" xmlns:wne="http://schemas.microsoft.com/office/word/2006/wordml">
   <w:abstractNum w:abstractNumId="0">
     <w:nsid w:val="09914144"/>
     <w:multiLevelType w:val="hybridMultilevel"/>
@@ -9737,7 +9607,7 @@
 </file>
 
 <file path=word/styles.xml><?xml version="1.0" encoding="utf-8"?>
-<w:styles xmlns:mc="http://schemas.openxmlformats.org/markup-compatibility/2006" xmlns:r="http://schemas.openxmlformats.org/officeDocument/2006/relationships" xmlns:w="http://schemas.openxmlformats.org/wordprocessingml/2006/main" xmlns:w14="http://schemas.microsoft.com/office/word/2010/wordml" mc:Ignorable="w14">
+<w:styles xmlns:r="http://schemas.openxmlformats.org/officeDocument/2006/relationships" xmlns:w="http://schemas.openxmlformats.org/wordprocessingml/2006/main">
   <w:docDefaults>
     <w:rPrDefault>
       <w:rPr>
@@ -9935,6 +9805,7 @@
     <w:uiPriority w:val="99"/>
     <w:semiHidden/>
     <w:unhideWhenUsed/>
+    <w:qFormat/>
     <w:tblPr>
       <w:tblInd w:w="0" w:type="dxa"/>
       <w:tblCellMar>
@@ -10241,6 +10112,7 @@
       <w:spacing w:after="0" w:line="240" w:lineRule="auto"/>
     </w:pPr>
     <w:tblPr>
+      <w:tblInd w:w="0" w:type="dxa"/>
       <w:tblBorders>
         <w:top w:val="single" w:sz="4" w:space="0" w:color="auto"/>
         <w:left w:val="single" w:sz="4" w:space="0" w:color="auto"/>
@@ -10249,6 +10121,12 @@
         <w:insideH w:val="single" w:sz="4" w:space="0" w:color="auto"/>
         <w:insideV w:val="single" w:sz="4" w:space="0" w:color="auto"/>
       </w:tblBorders>
+      <w:tblCellMar>
+        <w:top w:w="0" w:type="dxa"/>
+        <w:left w:w="108" w:type="dxa"/>
+        <w:bottom w:w="0" w:type="dxa"/>
+        <w:right w:w="108" w:type="dxa"/>
+      </w:tblCellMar>
     </w:tblPr>
   </w:style>
   <w:style w:type="character" w:styleId="HiperlinkVisitado">
@@ -10473,7 +10351,7 @@
     <w:name w:val="Normal"/>
     <w:qFormat/>
   </w:style>
-  <w:style w:type="character" w:default="1" w:styleId="Fontepargpadro">
+  <w:style w:type="character" w:default="1" w:styleId="Tipodeletrapredefinidodopargrafo">
     <w:name w:val="Default Paragraph Font"/>
     <w:uiPriority w:val="1"/>
     <w:semiHidden/>
@@ -10791,7 +10669,7 @@
 </file>
 
 <file path=customXml/itemProps1.xml><?xml version="1.0" encoding="utf-8"?>
-<ds:datastoreItem xmlns:ds="http://schemas.openxmlformats.org/officeDocument/2006/customXml" ds:itemID="{7CF931C4-D739-4269-BA14-8467A4D18007}">
+<ds:datastoreItem xmlns:ds="http://schemas.openxmlformats.org/officeDocument/2006/customXml" ds:itemID="{68667D7E-D147-41E4-B6F8-7F47A0068FF4}">
   <ds:schemaRefs>
     <ds:schemaRef ds:uri="http://schemas.openxmlformats.org/officeDocument/2006/bibliography"/>
   </ds:schemaRefs>

</xml_diff>